<commit_message>
CIA and Java Doc
</commit_message>
<xml_diff>
--- a/4_FBIAgentApp/Lab 4.docx
+++ b/4_FBIAgentApp/Lab 4.docx
@@ -225,6 +225,16 @@
                 <w:szCs w:val="24"/>
               </w:rPr>
             </w:pPr>
+            <w:r>
+              <w:rPr>
+                <w:rFonts w:ascii="Times New Roman" w:eastAsiaTheme="minorEastAsia" w:hAnsi="Times New Roman" w:cs="Times New Roman"/>
+                <w:kern w:val="0"/>
+                <w:sz w:val="24"/>
+                <w:szCs w:val="24"/>
+                <w:lang w:eastAsia="zh-CN"/>
+              </w:rPr>
+              <w:t>Lauren Gonzalez</w:t>
+            </w:r>
           </w:p>
         </w:tc>
         <w:tc>
@@ -242,6 +252,18 @@
                 <w:szCs w:val="24"/>
               </w:rPr>
             </w:pPr>
+            <w:proofErr w:type="spellStart"/>
+            <w:r>
+              <w:rPr>
+                <w:rFonts w:ascii="Times New Roman" w:eastAsiaTheme="minorEastAsia" w:hAnsi="Times New Roman" w:cs="Times New Roman"/>
+                <w:kern w:val="0"/>
+                <w:sz w:val="24"/>
+                <w:szCs w:val="24"/>
+                <w:lang w:eastAsia="zh-CN"/>
+              </w:rPr>
+              <w:t>gonza823</w:t>
+            </w:r>
+            <w:proofErr w:type="spellEnd"/>
           </w:p>
         </w:tc>
         <w:tc>
@@ -259,6 +281,14 @@
                 <w:szCs w:val="24"/>
               </w:rPr>
             </w:pPr>
+            <w:r>
+              <w:rPr>
+                <w:rFonts w:ascii="Times New Roman" w:hAnsi="Times New Roman" w:cs="Times New Roman"/>
+                <w:sz w:val="24"/>
+                <w:szCs w:val="24"/>
+              </w:rPr>
+              <w:t>50</w:t>
+            </w:r>
           </w:p>
         </w:tc>
       </w:tr>
@@ -307,6 +337,16 @@
                 <w:szCs w:val="24"/>
               </w:rPr>
             </w:pPr>
+            <w:r>
+              <w:rPr>
+                <w:rFonts w:ascii="Times New Roman" w:eastAsiaTheme="minorEastAsia" w:hAnsi="Times New Roman" w:cs="Times New Roman"/>
+                <w:kern w:val="0"/>
+                <w:sz w:val="24"/>
+                <w:szCs w:val="24"/>
+                <w:lang w:eastAsia="zh-CN"/>
+              </w:rPr>
+              <w:t>Sirena Murphree</w:t>
+            </w:r>
           </w:p>
         </w:tc>
         <w:tc>
@@ -324,6 +364,18 @@
                 <w:szCs w:val="24"/>
               </w:rPr>
             </w:pPr>
+            <w:proofErr w:type="spellStart"/>
+            <w:r>
+              <w:rPr>
+                <w:rFonts w:ascii="Times New Roman" w:eastAsiaTheme="minorEastAsia" w:hAnsi="Times New Roman" w:cs="Times New Roman"/>
+                <w:kern w:val="0"/>
+                <w:sz w:val="24"/>
+                <w:szCs w:val="24"/>
+                <w:lang w:eastAsia="zh-CN"/>
+              </w:rPr>
+              <w:t>murph135</w:t>
+            </w:r>
+            <w:proofErr w:type="spellEnd"/>
           </w:p>
         </w:tc>
         <w:tc>
@@ -341,6 +393,14 @@
                 <w:szCs w:val="24"/>
               </w:rPr>
             </w:pPr>
+            <w:r>
+              <w:rPr>
+                <w:rFonts w:ascii="Times New Roman" w:hAnsi="Times New Roman" w:cs="Times New Roman"/>
+                <w:sz w:val="24"/>
+                <w:szCs w:val="24"/>
+              </w:rPr>
+              <w:t>50</w:t>
+            </w:r>
           </w:p>
         </w:tc>
       </w:tr>
@@ -2909,9 +2969,367 @@
         <w:jc w:val="both"/>
       </w:pPr>
     </w:p>
+    <w:p>
+      <w:pPr>
+        <w:suppressAutoHyphens w:val="0"/>
+        <w:spacing w:after="160" w:line="259" w:lineRule="auto"/>
+      </w:pPr>
+      <w:r>
+        <w:br w:type="page"/>
+      </w:r>
+    </w:p>
+    <w:p>
+      <w:pPr>
+        <w:pStyle w:val="BlockText"/>
+        <w:spacing w:line="240" w:lineRule="auto"/>
+        <w:rPr>
+          <w:sz w:val="20"/>
+          <w:szCs w:val="20"/>
+        </w:rPr>
+      </w:pPr>
+      <w:r>
+        <w:lastRenderedPageBreak/>
+        <w:t>Output Screenshots</w:t>
+      </w:r>
+    </w:p>
+    <w:p>
+      <w:r>
+        <w:rPr>
+          <w:noProof/>
+        </w:rPr>
+        <w:drawing>
+          <wp:inline distT="0" distB="0" distL="0" distR="0" wp14:anchorId="0E2C248C" wp14:editId="78880EC0">
+            <wp:extent cx="1878037" cy="5017004"/>
+            <wp:effectExtent l="0" t="0" r="1905" b="0"/>
+            <wp:docPr id="2" name="Picture 2" descr="A picture containing text&#10;&#10;Description automatically generated"/>
+            <wp:cNvGraphicFramePr>
+              <a:graphicFrameLocks xmlns:a="http://schemas.openxmlformats.org/drawingml/2006/main" noChangeAspect="1"/>
+            </wp:cNvGraphicFramePr>
+            <a:graphic xmlns:a="http://schemas.openxmlformats.org/drawingml/2006/main">
+              <a:graphicData uri="http://schemas.openxmlformats.org/drawingml/2006/picture">
+                <pic:pic xmlns:pic="http://schemas.openxmlformats.org/drawingml/2006/picture">
+                  <pic:nvPicPr>
+                    <pic:cNvPr id="2" name="Picture 2" descr="A picture containing text&#10;&#10;Description automatically generated"/>
+                    <pic:cNvPicPr/>
+                  </pic:nvPicPr>
+                  <pic:blipFill rotWithShape="1">
+                    <a:blip r:embed="rId8" cstate="print">
+                      <a:extLst>
+                        <a:ext uri="{28A0092B-C50C-407E-A947-70E740481C1C}">
+                          <a14:useLocalDpi xmlns:a14="http://schemas.microsoft.com/office/drawing/2010/main" val="0"/>
+                        </a:ext>
+                      </a:extLst>
+                    </a:blip>
+                    <a:srcRect l="4445" r="4244"/>
+                    <a:stretch/>
+                  </pic:blipFill>
+                  <pic:spPr bwMode="auto">
+                    <a:xfrm>
+                      <a:off x="0" y="0"/>
+                      <a:ext cx="1878640" cy="5018615"/>
+                    </a:xfrm>
+                    <a:prstGeom prst="rect">
+                      <a:avLst/>
+                    </a:prstGeom>
+                    <a:ln>
+                      <a:noFill/>
+                    </a:ln>
+                    <a:extLst>
+                      <a:ext uri="{53640926-AAD7-44D8-BBD7-CCE9431645EC}">
+                        <a14:shadowObscured xmlns:a14="http://schemas.microsoft.com/office/drawing/2010/main"/>
+                      </a:ext>
+                    </a:extLst>
+                  </pic:spPr>
+                </pic:pic>
+              </a:graphicData>
+            </a:graphic>
+          </wp:inline>
+        </w:drawing>
+      </w:r>
+      <w:r>
+        <w:rPr>
+          <w:noProof/>
+        </w:rPr>
+        <w:drawing>
+          <wp:inline distT="0" distB="0" distL="0" distR="0" wp14:anchorId="39D68BBC" wp14:editId="17681477">
+            <wp:extent cx="1871003" cy="5017004"/>
+            <wp:effectExtent l="0" t="0" r="0" b="0"/>
+            <wp:docPr id="4" name="Picture 4" descr="A picture containing text&#10;&#10;Description automatically generated"/>
+            <wp:cNvGraphicFramePr>
+              <a:graphicFrameLocks xmlns:a="http://schemas.openxmlformats.org/drawingml/2006/main" noChangeAspect="1"/>
+            </wp:cNvGraphicFramePr>
+            <a:graphic xmlns:a="http://schemas.openxmlformats.org/drawingml/2006/main">
+              <a:graphicData uri="http://schemas.openxmlformats.org/drawingml/2006/picture">
+                <pic:pic xmlns:pic="http://schemas.openxmlformats.org/drawingml/2006/picture">
+                  <pic:nvPicPr>
+                    <pic:cNvPr id="4" name="Picture 4" descr="A picture containing text&#10;&#10;Description automatically generated"/>
+                    <pic:cNvPicPr/>
+                  </pic:nvPicPr>
+                  <pic:blipFill rotWithShape="1">
+                    <a:blip r:embed="rId9" cstate="print">
+                      <a:extLst>
+                        <a:ext uri="{28A0092B-C50C-407E-A947-70E740481C1C}">
+                          <a14:useLocalDpi xmlns:a14="http://schemas.microsoft.com/office/drawing/2010/main" val="0"/>
+                        </a:ext>
+                      </a:extLst>
+                    </a:blip>
+                    <a:srcRect l="4446" r="4586"/>
+                    <a:stretch/>
+                  </pic:blipFill>
+                  <pic:spPr bwMode="auto">
+                    <a:xfrm>
+                      <a:off x="0" y="0"/>
+                      <a:ext cx="1871604" cy="5018615"/>
+                    </a:xfrm>
+                    <a:prstGeom prst="rect">
+                      <a:avLst/>
+                    </a:prstGeom>
+                    <a:ln>
+                      <a:noFill/>
+                    </a:ln>
+                    <a:extLst>
+                      <a:ext uri="{53640926-AAD7-44D8-BBD7-CCE9431645EC}">
+                        <a14:shadowObscured xmlns:a14="http://schemas.microsoft.com/office/drawing/2010/main"/>
+                      </a:ext>
+                    </a:extLst>
+                  </pic:spPr>
+                </pic:pic>
+              </a:graphicData>
+            </a:graphic>
+          </wp:inline>
+        </w:drawing>
+      </w:r>
+      <w:r>
+        <w:rPr>
+          <w:noProof/>
+        </w:rPr>
+        <w:drawing>
+          <wp:inline distT="0" distB="0" distL="0" distR="0" wp14:anchorId="494B4A52" wp14:editId="6D785803">
+            <wp:extent cx="1871003" cy="5016500"/>
+            <wp:effectExtent l="0" t="0" r="0" b="0"/>
+            <wp:docPr id="5" name="Picture 5" descr="A picture containing calendar&#10;&#10;Description automatically generated"/>
+            <wp:cNvGraphicFramePr>
+              <a:graphicFrameLocks xmlns:a="http://schemas.openxmlformats.org/drawingml/2006/main" noChangeAspect="1"/>
+            </wp:cNvGraphicFramePr>
+            <a:graphic xmlns:a="http://schemas.openxmlformats.org/drawingml/2006/main">
+              <a:graphicData uri="http://schemas.openxmlformats.org/drawingml/2006/picture">
+                <pic:pic xmlns:pic="http://schemas.openxmlformats.org/drawingml/2006/picture">
+                  <pic:nvPicPr>
+                    <pic:cNvPr id="5" name="Picture 5" descr="A picture containing calendar&#10;&#10;Description automatically generated"/>
+                    <pic:cNvPicPr/>
+                  </pic:nvPicPr>
+                  <pic:blipFill rotWithShape="1">
+                    <a:blip r:embed="rId10" cstate="print">
+                      <a:extLst>
+                        <a:ext uri="{28A0092B-C50C-407E-A947-70E740481C1C}">
+                          <a14:useLocalDpi xmlns:a14="http://schemas.microsoft.com/office/drawing/2010/main" val="0"/>
+                        </a:ext>
+                      </a:extLst>
+                    </a:blip>
+                    <a:srcRect l="4446" r="4577"/>
+                    <a:stretch/>
+                  </pic:blipFill>
+                  <pic:spPr bwMode="auto">
+                    <a:xfrm>
+                      <a:off x="0" y="0"/>
+                      <a:ext cx="1871792" cy="5018615"/>
+                    </a:xfrm>
+                    <a:prstGeom prst="rect">
+                      <a:avLst/>
+                    </a:prstGeom>
+                    <a:ln>
+                      <a:noFill/>
+                    </a:ln>
+                    <a:extLst>
+                      <a:ext uri="{53640926-AAD7-44D8-BBD7-CCE9431645EC}">
+                        <a14:shadowObscured xmlns:a14="http://schemas.microsoft.com/office/drawing/2010/main"/>
+                      </a:ext>
+                    </a:extLst>
+                  </pic:spPr>
+                </pic:pic>
+              </a:graphicData>
+            </a:graphic>
+          </wp:inline>
+        </w:drawing>
+      </w:r>
+    </w:p>
+    <w:p>
+      <w:pPr>
+        <w:suppressAutoHyphens w:val="0"/>
+        <w:spacing w:after="160" w:line="259" w:lineRule="auto"/>
+      </w:pPr>
+      <w:r>
+        <w:br w:type="page"/>
+      </w:r>
+    </w:p>
+    <w:p>
+      <w:r>
+        <w:rPr>
+          <w:noProof/>
+        </w:rPr>
+        <w:lastRenderedPageBreak/>
+        <w:drawing>
+          <wp:inline distT="0" distB="0" distL="0" distR="0" wp14:anchorId="46CA64D5" wp14:editId="3EC02906">
+            <wp:extent cx="2057400" cy="4529470"/>
+            <wp:effectExtent l="0" t="0" r="0" b="0"/>
+            <wp:docPr id="6" name="Picture 6" descr="A picture containing text&#10;&#10;Description automatically generated"/>
+            <wp:cNvGraphicFramePr>
+              <a:graphicFrameLocks xmlns:a="http://schemas.openxmlformats.org/drawingml/2006/main" noChangeAspect="1"/>
+            </wp:cNvGraphicFramePr>
+            <a:graphic xmlns:a="http://schemas.openxmlformats.org/drawingml/2006/main">
+              <a:graphicData uri="http://schemas.openxmlformats.org/drawingml/2006/picture">
+                <pic:pic xmlns:pic="http://schemas.openxmlformats.org/drawingml/2006/picture">
+                  <pic:nvPicPr>
+                    <pic:cNvPr id="6" name="Picture 6" descr="A picture containing text&#10;&#10;Description automatically generated"/>
+                    <pic:cNvPicPr/>
+                  </pic:nvPicPr>
+                  <pic:blipFill>
+                    <a:blip r:embed="rId11" cstate="print">
+                      <a:extLst>
+                        <a:ext uri="{28A0092B-C50C-407E-A947-70E740481C1C}">
+                          <a14:useLocalDpi xmlns:a14="http://schemas.microsoft.com/office/drawing/2010/main" val="0"/>
+                        </a:ext>
+                      </a:extLst>
+                    </a:blip>
+                    <a:stretch>
+                      <a:fillRect/>
+                    </a:stretch>
+                  </pic:blipFill>
+                  <pic:spPr>
+                    <a:xfrm>
+                      <a:off x="0" y="0"/>
+                      <a:ext cx="2057400" cy="4529470"/>
+                    </a:xfrm>
+                    <a:prstGeom prst="rect">
+                      <a:avLst/>
+                    </a:prstGeom>
+                  </pic:spPr>
+                </pic:pic>
+              </a:graphicData>
+            </a:graphic>
+          </wp:inline>
+        </w:drawing>
+      </w:r>
+      <w:r>
+        <w:rPr>
+          <w:noProof/>
+        </w:rPr>
+        <w:drawing>
+          <wp:inline distT="0" distB="0" distL="0" distR="0" wp14:anchorId="2D9F5CF8" wp14:editId="21390A19">
+            <wp:extent cx="1768420" cy="4480560"/>
+            <wp:effectExtent l="0" t="0" r="0" b="2540"/>
+            <wp:docPr id="7" name="Picture 7" descr="Text&#10;&#10;Description automatically generated with medium confidence"/>
+            <wp:cNvGraphicFramePr>
+              <a:graphicFrameLocks xmlns:a="http://schemas.openxmlformats.org/drawingml/2006/main" noChangeAspect="1"/>
+            </wp:cNvGraphicFramePr>
+            <a:graphic xmlns:a="http://schemas.openxmlformats.org/drawingml/2006/main">
+              <a:graphicData uri="http://schemas.openxmlformats.org/drawingml/2006/picture">
+                <pic:pic xmlns:pic="http://schemas.openxmlformats.org/drawingml/2006/picture">
+                  <pic:nvPicPr>
+                    <pic:cNvPr id="7" name="Picture 7" descr="Text&#10;&#10;Description automatically generated with medium confidence"/>
+                    <pic:cNvPicPr/>
+                  </pic:nvPicPr>
+                  <pic:blipFill rotWithShape="1">
+                    <a:blip r:embed="rId12" cstate="print">
+                      <a:extLst>
+                        <a:ext uri="{28A0092B-C50C-407E-A947-70E740481C1C}">
+                          <a14:useLocalDpi xmlns:a14="http://schemas.microsoft.com/office/drawing/2010/main" val="0"/>
+                        </a:ext>
+                      </a:extLst>
+                    </a:blip>
+                    <a:srcRect l="4104" r="4584"/>
+                    <a:stretch/>
+                  </pic:blipFill>
+                  <pic:spPr bwMode="auto">
+                    <a:xfrm>
+                      <a:off x="0" y="0"/>
+                      <a:ext cx="1768420" cy="4480560"/>
+                    </a:xfrm>
+                    <a:prstGeom prst="rect">
+                      <a:avLst/>
+                    </a:prstGeom>
+                    <a:ln>
+                      <a:noFill/>
+                    </a:ln>
+                    <a:extLst>
+                      <a:ext uri="{53640926-AAD7-44D8-BBD7-CCE9431645EC}">
+                        <a14:shadowObscured xmlns:a14="http://schemas.microsoft.com/office/drawing/2010/main"/>
+                      </a:ext>
+                    </a:extLst>
+                  </pic:spPr>
+                </pic:pic>
+              </a:graphicData>
+            </a:graphic>
+          </wp:inline>
+        </w:drawing>
+      </w:r>
+      <w:r>
+        <w:rPr>
+          <w:noProof/>
+        </w:rPr>
+        <w:drawing>
+          <wp:inline distT="0" distB="0" distL="0" distR="0" wp14:anchorId="687D0C40" wp14:editId="511A51FE">
+            <wp:extent cx="1871003" cy="4528007"/>
+            <wp:effectExtent l="0" t="0" r="0" b="0"/>
+            <wp:docPr id="8" name="Picture 8" descr="A picture containing text&#10;&#10;Description automatically generated"/>
+            <wp:cNvGraphicFramePr>
+              <a:graphicFrameLocks xmlns:a="http://schemas.openxmlformats.org/drawingml/2006/main" noChangeAspect="1"/>
+            </wp:cNvGraphicFramePr>
+            <a:graphic xmlns:a="http://schemas.openxmlformats.org/drawingml/2006/main">
+              <a:graphicData uri="http://schemas.openxmlformats.org/drawingml/2006/picture">
+                <pic:pic xmlns:pic="http://schemas.openxmlformats.org/drawingml/2006/picture">
+                  <pic:nvPicPr>
+                    <pic:cNvPr id="8" name="Picture 8" descr="A picture containing text&#10;&#10;Description automatically generated"/>
+                    <pic:cNvPicPr/>
+                  </pic:nvPicPr>
+                  <pic:blipFill rotWithShape="1">
+                    <a:blip r:embed="rId13" cstate="print">
+                      <a:extLst>
+                        <a:ext uri="{28A0092B-C50C-407E-A947-70E740481C1C}">
+                          <a14:useLocalDpi xmlns:a14="http://schemas.microsoft.com/office/drawing/2010/main" val="0"/>
+                        </a:ext>
+                      </a:extLst>
+                    </a:blip>
+                    <a:srcRect l="4446" r="4586"/>
+                    <a:stretch/>
+                  </pic:blipFill>
+                  <pic:spPr bwMode="auto">
+                    <a:xfrm>
+                      <a:off x="0" y="0"/>
+                      <a:ext cx="1871608" cy="4529470"/>
+                    </a:xfrm>
+                    <a:prstGeom prst="rect">
+                      <a:avLst/>
+                    </a:prstGeom>
+                    <a:ln>
+                      <a:noFill/>
+                    </a:ln>
+                    <a:extLst>
+                      <a:ext uri="{53640926-AAD7-44D8-BBD7-CCE9431645EC}">
+                        <a14:shadowObscured xmlns:a14="http://schemas.microsoft.com/office/drawing/2010/main"/>
+                      </a:ext>
+                    </a:extLst>
+                  </pic:spPr>
+                </pic:pic>
+              </a:graphicData>
+            </a:graphic>
+          </wp:inline>
+        </w:drawing>
+      </w:r>
+    </w:p>
+    <w:p>
+      <w:pPr>
+        <w:pStyle w:val="BlockText"/>
+        <w:spacing w:line="240" w:lineRule="auto"/>
+        <w:rPr>
+          <w:sz w:val="20"/>
+          <w:szCs w:val="20"/>
+        </w:rPr>
+      </w:pPr>
+    </w:p>
     <w:p/>
     <w:sectPr>
-      <w:headerReference w:type="default" r:id="rId8"/>
+      <w:headerReference w:type="default" r:id="rId14"/>
       <w:pgSz w:w="12240" w:h="15840"/>
       <w:pgMar w:top="1440" w:right="1440" w:bottom="1440" w:left="1440" w:header="720" w:footer="720" w:gutter="0"/>
       <w:cols w:space="720"/>
@@ -4765,6 +5183,22 @@
       <w:lang w:eastAsia="ar-SA"/>
     </w:rPr>
   </w:style>
+  <w:style w:type="paragraph" w:styleId="BlockText">
+    <w:name w:val="Block Text"/>
+    <w:basedOn w:val="Normal"/>
+    <w:uiPriority w:val="99"/>
+    <w:unhideWhenUsed/>
+    <w:rsid w:val="00775F21"/>
+    <w:pPr>
+      <w:shd w:val="clear" w:color="auto" w:fill="D9E2F3" w:themeFill="accent1" w:themeFillTint="33"/>
+      <w:ind w:left="1152" w:right="1152"/>
+    </w:pPr>
+    <w:rPr>
+      <w:rFonts w:asciiTheme="minorHAnsi" w:eastAsiaTheme="minorEastAsia" w:hAnsiTheme="minorHAnsi" w:cstheme="minorBidi"/>
+      <w:iCs/>
+      <w:color w:val="000000" w:themeColor="text1"/>
+    </w:rPr>
+  </w:style>
 </w:styles>
 </file>
 

</xml_diff>